<commit_message>
Changes to Domain model
-new domain model diagram
</commit_message>
<xml_diff>
--- a/docs/Assignment-1 #report.docx
+++ b/docs/Assignment-1 #report.docx
@@ -12,7 +12,6 @@
           <w:szCs w:val="28"/>
         </w:rPr>
       </w:pPr>
-      <w:bookmarkStart w:id="0" w:name="_GoBack"/>
       <w:r>
         <w:rPr>
           <w:rFonts w:ascii="Times New Roman" w:hAnsi="Times New Roman" w:cs="Times New Roman"/>
@@ -23,7 +22,6 @@
         <w:t>Assignment 1</w:t>
       </w:r>
     </w:p>
-    <w:bookmarkEnd w:id="0"/>
     <w:p>
       <w:pPr>
         <w:jc w:val="both"/>
@@ -155,10 +153,7 @@
         <w:t>Removing Items</w:t>
       </w:r>
       <w:r>
-        <w:t xml:space="preserve">: </w:t>
-      </w:r>
-      <w:r>
-        <w:t>can only be viewed in administrator view and only administrator has access to it.</w:t>
+        <w:t>: can only be viewed in administrator view and only administrator has access to it.</w:t>
       </w:r>
     </w:p>
     <w:p>
@@ -176,16 +171,7 @@
         <w:t>Purchasing Items</w:t>
       </w:r>
       <w:r>
-        <w:t xml:space="preserve">: </w:t>
-      </w:r>
-      <w:r>
-        <w:t>can</w:t>
-      </w:r>
-      <w:r>
-        <w:t xml:space="preserve"> only be viewed in customer view and only customers</w:t>
-      </w:r>
-      <w:r>
-        <w:t xml:space="preserve"> has access to it.</w:t>
+        <w:t>: can only be viewed in customer view and only customers has access to it.</w:t>
       </w:r>
     </w:p>
     <w:p>
@@ -275,7 +261,6 @@
           <w:i/>
         </w:rPr>
       </w:pPr>
-      <w:proofErr w:type="spellStart"/>
       <w:r>
         <w:rPr>
           <w:rFonts w:ascii="Bell MT" w:hAnsi="Bell MT" w:cs="Courier New"/>
@@ -284,18 +269,7 @@
           <w:sz w:val="20"/>
           <w:szCs w:val="20"/>
         </w:rPr>
-        <w:t>MarketplaceController</w:t>
-      </w:r>
-      <w:proofErr w:type="spellEnd"/>
-      <w:r>
-        <w:rPr>
-          <w:rFonts w:ascii="Bell MT" w:hAnsi="Bell MT" w:cs="Courier New"/>
-          <w:i/>
-          <w:color w:val="000000"/>
-          <w:sz w:val="20"/>
-          <w:szCs w:val="20"/>
-        </w:rPr>
-        <w:t xml:space="preserve"> </w:t>
+        <w:t xml:space="preserve">MarketplaceController </w:t>
       </w:r>
       <w:r>
         <w:rPr>
@@ -601,16 +575,7 @@
           <w:sz w:val="20"/>
           <w:szCs w:val="20"/>
         </w:rPr>
-        <w:t>"//tesla.cs.iupui.edu</w:t>
-      </w:r>
-      <w:r>
-        <w:rPr>
-          <w:rFonts w:ascii="Bell MT" w:hAnsi="Bell MT" w:cs="Courier New"/>
-          <w:color w:val="2A00FF"/>
-          <w:sz w:val="20"/>
-          <w:szCs w:val="20"/>
-        </w:rPr>
-        <w:t>/</w:t>
+        <w:t>"//tesla.cs.iupui.edu/</w:t>
       </w:r>
       <w:proofErr w:type="spellStart"/>
       <w:r>
@@ -703,9 +668,9 @@
         </w:rPr>
         <w:drawing>
           <wp:inline distT="0" distB="0" distL="0" distR="0">
-            <wp:extent cx="5943600" cy="4447860"/>
-            <wp:effectExtent l="0" t="0" r="0" b="0"/>
-            <wp:docPr id="1" name="Picture 1" descr="C:\Users\anaya\Downloads\image.png"/>
+            <wp:extent cx="5943600" cy="5444207"/>
+            <wp:effectExtent l="0" t="0" r="0" b="4445"/>
+            <wp:docPr id="2" name="Picture 2" descr="C:\Users\anaya\Downloads\DomainModel.png"/>
             <wp:cNvGraphicFramePr>
               <a:graphicFrameLocks xmlns:a="http://schemas.openxmlformats.org/drawingml/2006/main" noChangeAspect="1"/>
             </wp:cNvGraphicFramePr>
@@ -713,7 +678,7 @@
               <a:graphicData uri="http://schemas.openxmlformats.org/drawingml/2006/picture">
                 <pic:pic xmlns:pic="http://schemas.openxmlformats.org/drawingml/2006/picture">
                   <pic:nvPicPr>
-                    <pic:cNvPr id="0" name="Picture 1" descr="C:\Users\anaya\Downloads\image.png"/>
+                    <pic:cNvPr id="0" name="Picture 1" descr="C:\Users\anaya\Downloads\DomainModel.png"/>
                     <pic:cNvPicPr>
                       <a:picLocks noChangeAspect="1" noChangeArrowheads="1"/>
                     </pic:cNvPicPr>
@@ -734,7 +699,7 @@
                   <pic:spPr bwMode="auto">
                     <a:xfrm>
                       <a:off x="0" y="0"/>
-                      <a:ext cx="5943600" cy="4447860"/>
+                      <a:ext cx="5943600" cy="5444207"/>
                     </a:xfrm>
                     <a:prstGeom prst="rect">
                       <a:avLst/>
@@ -750,6 +715,8 @@
           </wp:inline>
         </w:drawing>
       </w:r>
+      <w:bookmarkStart w:id="0" w:name="_GoBack"/>
+      <w:bookmarkEnd w:id="0"/>
     </w:p>
     <w:p>
       <w:pPr>
@@ -796,6 +763,7 @@
     </w:p>
     <w:p>
       <w:r>
+        <w:lastRenderedPageBreak/>
         <w:t>Controller- MarketplaceControllerImpl.java, MarketplaceServer.java</w:t>
       </w:r>
     </w:p>
@@ -814,7 +782,6 @@
     </w:p>
     <w:p>
       <w:r>
-        <w:lastRenderedPageBreak/>
         <w:t xml:space="preserve">Interface: </w:t>
       </w:r>
       <w:r>
@@ -1156,7 +1123,7 @@
 
 <file path=word/numbering.xml><?xml version="1.0" encoding="utf-8"?>
 <w:numbering xmlns:wpc="http://schemas.microsoft.com/office/word/2010/wordprocessingCanvas" xmlns:mc="http://schemas.openxmlformats.org/markup-compatibility/2006" xmlns:o="urn:schemas-microsoft-com:office:office" xmlns:r="http://schemas.openxmlformats.org/officeDocument/2006/relationships" xmlns:m="http://schemas.openxmlformats.org/officeDocument/2006/math" xmlns:v="urn:schemas-microsoft-com:vml" xmlns:wp14="http://schemas.microsoft.com/office/word/2010/wordprocessingDrawing" xmlns:wp="http://schemas.openxmlformats.org/drawingml/2006/wordprocessingDrawing" xmlns:w10="urn:schemas-microsoft-com:office:word" xmlns:w="http://schemas.openxmlformats.org/wordprocessingml/2006/main" xmlns:w14="http://schemas.microsoft.com/office/word/2010/wordml" xmlns:w15="http://schemas.microsoft.com/office/word/2012/wordml" xmlns:wpg="http://schemas.microsoft.com/office/word/2010/wordprocessingGroup" xmlns:wpi="http://schemas.microsoft.com/office/word/2010/wordprocessingInk" xmlns:wne="http://schemas.microsoft.com/office/word/2006/wordml" xmlns:wps="http://schemas.microsoft.com/office/word/2010/wordprocessingShape" mc:Ignorable="w14 w15 wp14">
-  <w:abstractNum w:abstractNumId="0">
+  <w:abstractNum w:abstractNumId="0" w15:restartNumberingAfterBreak="0">
     <w:nsid w:val="0C3A3400"/>
     <w:multiLevelType w:val="hybridMultilevel"/>
     <w:tmpl w:val="3EC0B43C"/>
@@ -1269,7 +1236,7 @@
       </w:rPr>
     </w:lvl>
   </w:abstractNum>
-  <w:abstractNum w:abstractNumId="1">
+  <w:abstractNum w:abstractNumId="1" w15:restartNumberingAfterBreak="0">
     <w:nsid w:val="38A3063C"/>
     <w:multiLevelType w:val="hybridMultilevel"/>
     <w:tmpl w:val="A63822E0"/>
@@ -1382,7 +1349,7 @@
       </w:rPr>
     </w:lvl>
   </w:abstractNum>
-  <w:abstractNum w:abstractNumId="2">
+  <w:abstractNum w:abstractNumId="2" w15:restartNumberingAfterBreak="0">
     <w:nsid w:val="3B6D07EF"/>
     <w:multiLevelType w:val="hybridMultilevel"/>
     <w:tmpl w:val="35D6CFEA"/>
@@ -1495,7 +1462,7 @@
       </w:rPr>
     </w:lvl>
   </w:abstractNum>
-  <w:abstractNum w:abstractNumId="3">
+  <w:abstractNum w:abstractNumId="3" w15:restartNumberingAfterBreak="0">
     <w:nsid w:val="77402B96"/>
     <w:multiLevelType w:val="hybridMultilevel"/>
     <w:tmpl w:val="A0D210AC"/>

</xml_diff>